<commit_message>
Added Graphing function for all basis functions
</commit_message>
<xml_diff>
--- a/Project2Paper1.docx
+++ b/Project2Paper1.docx
@@ -1033,13 +1033,7 @@
                     <w:rPr>
                       <w:rFonts w:ascii="Cambria Math" w:hAnsi="Cambria Math"/>
                     </w:rPr>
-                    <m:t>∂</m:t>
-                  </m:r>
-                  <m:r>
-                    <w:rPr>
-                      <w:rFonts w:ascii="Cambria Math" w:hAnsi="Cambria Math"/>
-                    </w:rPr>
-                    <m:t>ϕ</m:t>
+                    <m:t>∂ϕ</m:t>
                   </m:r>
                 </m:num>
                 <m:den>
@@ -1057,43 +1051,7 @@
             <w:rPr>
               <w:rFonts w:ascii="Cambria Math" w:hAnsi="Cambria Math"/>
             </w:rPr>
-            <m:t>+</m:t>
-          </m:r>
-          <m:r>
-            <w:rPr>
-              <w:rFonts w:ascii="Cambria Math" w:hAnsi="Cambria Math"/>
-            </w:rPr>
-            <m:t>βϕ</m:t>
-          </m:r>
-          <m:r>
-            <w:rPr>
-              <w:rFonts w:ascii="Cambria Math" w:hAnsi="Cambria Math"/>
-            </w:rPr>
-            <m:t>=</m:t>
-          </m:r>
-          <m:r>
-            <w:rPr>
-              <w:rFonts w:ascii="Cambria Math" w:hAnsi="Cambria Math"/>
-            </w:rPr>
-            <m:t>f</m:t>
-          </m:r>
-          <m:r>
-            <w:rPr>
-              <w:rFonts w:ascii="Cambria Math" w:hAnsi="Cambria Math"/>
-            </w:rPr>
-            <m:t xml:space="preserve">    </m:t>
-          </m:r>
-          <m:r>
-            <w:rPr>
-              <w:rFonts w:ascii="Cambria Math" w:hAnsi="Cambria Math"/>
-            </w:rPr>
-            <m:t xml:space="preserve">    </m:t>
-          </m:r>
-          <m:r>
-            <w:rPr>
-              <w:rFonts w:ascii="Cambria Math" w:hAnsi="Cambria Math"/>
-            </w:rPr>
-            <m:t>x ∈</m:t>
+            <m:t>+βϕ=f        x ∈</m:t>
           </m:r>
           <m:d>
             <m:dPr>
@@ -1117,25 +1075,7 @@
             <w:rPr>
               <w:rFonts w:ascii="Cambria Math" w:hAnsi="Cambria Math"/>
             </w:rPr>
-            <m:t xml:space="preserve">          </m:t>
-          </m:r>
-          <m:r>
-            <w:rPr>
-              <w:rFonts w:ascii="Cambria Math" w:hAnsi="Cambria Math"/>
-            </w:rPr>
-            <m:t xml:space="preserve">      </m:t>
-          </m:r>
-          <m:r>
-            <w:rPr>
-              <w:rFonts w:ascii="Cambria Math" w:hAnsi="Cambria Math"/>
-            </w:rPr>
-            <m:t xml:space="preserve">     </m:t>
-          </m:r>
-          <m:r>
-            <w:rPr>
-              <w:rFonts w:ascii="Cambria Math" w:hAnsi="Cambria Math"/>
-            </w:rPr>
-            <m:t xml:space="preserve">                   (2.2.1)</m:t>
+            <m:t xml:space="preserve">                                        (2.2.1)</m:t>
           </m:r>
         </m:oMath>
       </m:oMathPara>
@@ -1503,31 +1443,7 @@
             <w:rPr>
               <w:rFonts w:ascii="Cambria Math" w:hAnsi="Cambria Math"/>
             </w:rPr>
-            <m:t>=</m:t>
-          </m:r>
-          <m:r>
-            <w:rPr>
-              <w:rFonts w:ascii="Cambria Math" w:hAnsi="Cambria Math"/>
-            </w:rPr>
-            <m:t>0</m:t>
-          </m:r>
-          <m:r>
-            <w:rPr>
-              <w:rFonts w:ascii="Cambria Math" w:hAnsi="Cambria Math"/>
-            </w:rPr>
-            <m:t xml:space="preserve">        </m:t>
-          </m:r>
-          <m:r>
-            <w:rPr>
-              <w:rFonts w:ascii="Cambria Math" w:hAnsi="Cambria Math"/>
-            </w:rPr>
-            <m:t xml:space="preserve">     </m:t>
-          </m:r>
-          <m:r>
-            <w:rPr>
-              <w:rFonts w:ascii="Cambria Math" w:hAnsi="Cambria Math"/>
-            </w:rPr>
-            <m:t xml:space="preserve">                 (2.2.2)</m:t>
+            <m:t>=0                              (2.2.2)</m:t>
           </m:r>
         </m:oMath>
       </m:oMathPara>
@@ -1889,19 +1805,7 @@
             <w:rPr>
               <w:rFonts w:ascii="Cambria Math" w:hAnsi="Cambria Math"/>
             </w:rPr>
-            <m:t>∂</m:t>
-          </m:r>
-          <m:r>
-            <w:rPr>
-              <w:rFonts w:ascii="Cambria Math" w:hAnsi="Cambria Math"/>
-            </w:rPr>
-            <m:t>x</m:t>
-          </m:r>
-          <m:r>
-            <w:rPr>
-              <w:rFonts w:ascii="Cambria Math" w:hAnsi="Cambria Math"/>
-            </w:rPr>
-            <m:t xml:space="preserve">                                    (2.2.3)</m:t>
+            <m:t>∂x                                    (2.2.3)</m:t>
           </m:r>
         </m:oMath>
       </m:oMathPara>
@@ -2097,19 +2001,7 @@
             <w:rPr>
               <w:rFonts w:ascii="Cambria Math" w:hAnsi="Cambria Math"/>
             </w:rPr>
-            <m:t>∂</m:t>
-          </m:r>
-          <m:r>
-            <w:rPr>
-              <w:rFonts w:ascii="Cambria Math" w:hAnsi="Cambria Math"/>
-            </w:rPr>
-            <m:t>x</m:t>
-          </m:r>
-          <m:r>
-            <w:rPr>
-              <w:rFonts w:ascii="Cambria Math" w:hAnsi="Cambria Math"/>
-            </w:rPr>
-            <m:t xml:space="preserve">                                                       (2.2.4)</m:t>
+            <m:t>∂x                                                       (2.2.4)</m:t>
           </m:r>
         </m:oMath>
       </m:oMathPara>
@@ -2552,19 +2444,7 @@
             <w:rPr>
               <w:rFonts w:ascii="Cambria Math" w:hAnsi="Cambria Math"/>
             </w:rPr>
-            <m:t xml:space="preserve">=0                             </m:t>
-          </m:r>
-          <m:r>
-            <w:rPr>
-              <w:rFonts w:ascii="Cambria Math" w:hAnsi="Cambria Math"/>
-            </w:rPr>
-            <m:t xml:space="preserve">      </m:t>
-          </m:r>
-          <m:r>
-            <w:rPr>
-              <w:rFonts w:ascii="Cambria Math" w:hAnsi="Cambria Math"/>
-            </w:rPr>
-            <m:t xml:space="preserve">                                (2.3.1)</m:t>
+            <m:t>=0                                                                   (2.3.1)</m:t>
           </m:r>
         </m:oMath>
       </m:oMathPara>
@@ -2934,19 +2814,7 @@
                 <w:rPr>
                   <w:rFonts w:ascii="Cambria Math" w:hAnsi="Cambria Math"/>
                 </w:rPr>
-                <m:t xml:space="preserve">  </m:t>
-              </m:r>
-              <m:r>
-                <w:rPr>
-                  <w:rFonts w:ascii="Cambria Math" w:hAnsi="Cambria Math"/>
-                </w:rPr>
-                <m:t xml:space="preserve">        </m:t>
-              </m:r>
-              <m:r>
-                <w:rPr>
-                  <w:rFonts w:ascii="Cambria Math" w:hAnsi="Cambria Math"/>
-                </w:rPr>
-                <m:t xml:space="preserve">                 (2.3.2)</m:t>
+                <m:t xml:space="preserve">                           (2.3.2)</m:t>
               </m:r>
             </m:e>
           </m:func>
@@ -3798,8 +3666,6 @@
       <w:r>
         <w:t xml:space="preserve"> basis:</w:t>
       </w:r>
-      <w:bookmarkStart w:id="0" w:name="_GoBack"/>
-      <w:bookmarkEnd w:id="0"/>
     </w:p>
     <w:p>
       <w:pPr>
@@ -3867,19 +3733,7 @@
                 <w:rPr>
                   <w:rFonts w:ascii="Cambria Math" w:hAnsi="Cambria Math"/>
                 </w:rPr>
-                <m:t>i</m:t>
-              </m:r>
-              <m:r>
-                <w:rPr>
-                  <w:rFonts w:ascii="Cambria Math" w:hAnsi="Cambria Math"/>
-                </w:rPr>
-                <m:t>,</m:t>
-              </m:r>
-              <m:r>
-                <w:rPr>
-                  <w:rFonts w:ascii="Cambria Math" w:hAnsi="Cambria Math"/>
-                </w:rPr>
-                <m:t>j=1</m:t>
+                <m:t>i,j=1</m:t>
               </m:r>
             </m:sub>
             <m:sup>
@@ -4186,6 +4040,12 @@
       <w:r>
         <w:t xml:space="preserve"> </w:t>
       </w:r>
+      <w:r>
+        <w:t>The analytical solution will be taken as the benchmark to co</w:t>
+      </w:r>
+      <w:r>
+        <w:t>mpare our numerical results to.</w:t>
+      </w:r>
     </w:p>
     <w:p>
       <w:pPr>
@@ -4323,13 +4183,7 @@
                     <w:rPr>
                       <w:rFonts w:ascii="Cambria Math" w:hAnsi="Cambria Math"/>
                     </w:rPr>
-                    <m:t>-</m:t>
-                  </m:r>
-                  <m:r>
-                    <w:rPr>
-                      <w:rFonts w:ascii="Cambria Math" w:hAnsi="Cambria Math"/>
-                    </w:rPr>
-                    <m:t>2j</m:t>
+                    <m:t>-2j</m:t>
                   </m:r>
                   <m:sSub>
                     <m:sSubPr>
@@ -4401,13 +4255,7 @@
                     <w:rPr>
                       <w:rFonts w:ascii="Cambria Math" w:hAnsi="Cambria Math"/>
                     </w:rPr>
-                    <m:t>1+</m:t>
-                  </m:r>
-                  <m:r>
-                    <w:rPr>
-                      <w:rFonts w:ascii="Cambria Math" w:hAnsi="Cambria Math"/>
-                    </w:rPr>
-                    <m:t>η</m:t>
+                    <m:t>1+η</m:t>
                   </m:r>
                 </m:e>
                 <m:sub>
@@ -4467,13 +4315,7 @@
                     <w:rPr>
                       <w:rFonts w:ascii="Cambria Math" w:hAnsi="Cambria Math"/>
                     </w:rPr>
-                    <m:t>-</m:t>
-                  </m:r>
-                  <m:r>
-                    <w:rPr>
-                      <w:rFonts w:ascii="Cambria Math" w:hAnsi="Cambria Math"/>
-                    </w:rPr>
-                    <m:t>2j</m:t>
+                    <m:t>-2j</m:t>
                   </m:r>
                   <m:sSub>
                     <m:sSubPr>
@@ -4577,13 +4419,7 @@
                     <w:rPr>
                       <w:rFonts w:ascii="Cambria Math" w:hAnsi="Cambria Math"/>
                     </w:rPr>
-                    <m:t>xm</m:t>
-                  </m:r>
-                  <m:r>
-                    <w:rPr>
-                      <w:rFonts w:ascii="Cambria Math" w:hAnsi="Cambria Math"/>
-                    </w:rPr>
-                    <m:t>+1</m:t>
+                    <m:t>xm+1</m:t>
                   </m:r>
                 </m:sub>
               </m:sSub>
@@ -4619,19 +4455,13 @@
             <w:rPr>
               <w:rFonts w:ascii="Cambria Math" w:hAnsi="Cambria Math"/>
             </w:rPr>
-            <m:t xml:space="preserve">     </m:t>
+            <m:t xml:space="preserve">   </m:t>
           </m:r>
           <m:r>
             <w:rPr>
               <w:rFonts w:ascii="Cambria Math" w:hAnsi="Cambria Math"/>
             </w:rPr>
-            <m:t xml:space="preserve">             (3.1.1</m:t>
-          </m:r>
-          <m:r>
-            <w:rPr>
-              <w:rFonts w:ascii="Cambria Math" w:hAnsi="Cambria Math"/>
-            </w:rPr>
-            <m:t>)</m:t>
+            <m:t xml:space="preserve">                  (3.1.1)</m:t>
           </m:r>
         </m:oMath>
       </m:oMathPara>
@@ -4709,13 +4539,7 @@
                     <w:rPr>
                       <w:rFonts w:ascii="Cambria Math" w:hAnsi="Cambria Math"/>
                     </w:rPr>
-                    <m:t>r</m:t>
-                  </m:r>
-                  <m:r>
-                    <w:rPr>
-                      <w:rFonts w:ascii="Cambria Math" w:hAnsi="Cambria Math"/>
-                    </w:rPr>
-                    <m:t>m</m:t>
+                    <m:t>rm</m:t>
                   </m:r>
                 </m:sub>
               </m:sSub>
@@ -4741,13 +4565,7 @@
                     <w:rPr>
                       <w:rFonts w:ascii="Cambria Math" w:hAnsi="Cambria Math"/>
                     </w:rPr>
-                    <m:t>xm</m:t>
-                  </m:r>
-                  <m:r>
-                    <w:rPr>
-                      <w:rFonts w:ascii="Cambria Math" w:hAnsi="Cambria Math"/>
-                    </w:rPr>
-                    <m:t>+1</m:t>
+                    <m:t>xm+1</m:t>
                   </m:r>
                 </m:sub>
               </m:sSub>
@@ -4779,13 +4597,7 @@
                     <w:rPr>
                       <w:rFonts w:ascii="Cambria Math" w:hAnsi="Cambria Math"/>
                     </w:rPr>
-                    <m:t>rm</m:t>
-                  </m:r>
-                  <m:r>
-                    <w:rPr>
-                      <w:rFonts w:ascii="Cambria Math" w:hAnsi="Cambria Math"/>
-                    </w:rPr>
-                    <m:t>+1</m:t>
+                    <m:t>rm+1</m:t>
                   </m:r>
                 </m:sub>
               </m:sSub>
@@ -4873,13 +4685,7 @@
                 <w:rPr>
                   <w:rFonts w:ascii="Cambria Math" w:hAnsi="Cambria Math"/>
                 </w:rPr>
-                <m:t>+</m:t>
-              </m:r>
-              <m:r>
-                <w:rPr>
-                  <w:rFonts w:ascii="Cambria Math" w:hAnsi="Cambria Math"/>
-                </w:rPr>
-                <m:t xml:space="preserve"> </m:t>
+                <m:t xml:space="preserve">+ </m:t>
               </m:r>
               <m:sSub>
                 <m:sSubPr>
@@ -4948,6 +4754,36 @@
       <w:pPr>
         <w:pStyle w:val="ListParagraph"/>
         <w:ind w:left="1170"/>
+      </w:pPr>
+      <w:r>
+        <w:lastRenderedPageBreak/>
+        <w:t xml:space="preserve">Error may be defined as the difference between the numerical and analytical results. </w:t>
+      </w:r>
+      <w:bookmarkStart w:id="0" w:name="_GoBack"/>
+      <w:bookmarkEnd w:id="0"/>
+    </w:p>
+    <w:p>
+      <w:pPr>
+        <w:pStyle w:val="ListParagraph"/>
+        <w:ind w:left="1170"/>
+        <w:rPr>
+          <w:b/>
+        </w:rPr>
+      </w:pPr>
+    </w:p>
+    <w:p>
+      <w:pPr>
+        <w:pStyle w:val="ListParagraph"/>
+        <w:ind w:left="1170"/>
+        <w:rPr>
+          <w:b/>
+        </w:rPr>
+      </w:pPr>
+    </w:p>
+    <w:p>
+      <w:pPr>
+        <w:pStyle w:val="ListParagraph"/>
+        <w:ind w:left="1170"/>
         <w:rPr>
           <w:b/>
         </w:rPr>
@@ -4968,7 +4804,6 @@
         <w:rPr>
           <w:b/>
         </w:rPr>
-        <w:lastRenderedPageBreak/>
         <w:t>Gaussian Quadrature</w:t>
       </w:r>
     </w:p>
@@ -6685,7 +6520,7 @@
 </file>
 
 <file path=customXml/itemProps1.xml><?xml version="1.0" encoding="utf-8"?>
-<ds:datastoreItem xmlns:ds="http://schemas.openxmlformats.org/officeDocument/2006/customXml" ds:itemID="{99D6E8FC-CDD4-4977-856E-CC3CBF400889}">
+<ds:datastoreItem xmlns:ds="http://schemas.openxmlformats.org/officeDocument/2006/customXml" ds:itemID="{D212AA21-EDD4-4900-8F16-1A173EBF4B1A}">
   <ds:schemaRefs>
     <ds:schemaRef ds:uri="http://schemas.openxmlformats.org/officeDocument/2006/bibliography"/>
   </ds:schemaRefs>

</xml_diff>

<commit_message>
Added some error files and images
</commit_message>
<xml_diff>
--- a/Project2Paper1.docx
+++ b/Project2Paper1.docx
@@ -3908,32 +3908,6 @@
         </m:oMath>
       </m:oMathPara>
     </w:p>
-    <w:p>
-      <w:pPr>
-        <w:pStyle w:val="ListParagraph"/>
-        <w:ind w:left="1170"/>
-      </w:pPr>
-    </w:p>
-    <w:p>
-      <w:pPr>
-        <w:pStyle w:val="ListParagraph"/>
-        <w:ind w:left="1170"/>
-      </w:pPr>
-    </w:p>
-    <w:p>
-      <w:pPr>
-        <w:pStyle w:val="ListParagraph"/>
-        <w:ind w:left="1170"/>
-      </w:pPr>
-    </w:p>
-    <w:p>
-      <w:pPr>
-        <w:pStyle w:val="ListParagraph"/>
-        <w:ind w:left="1170"/>
-      </w:pPr>
-    </w:p>
-    <w:p/>
-    <w:p/>
     <w:p/>
     <w:p/>
     <w:p>
@@ -4752,20 +4726,224 @@
     </w:p>
     <w:p>
       <w:pPr>
-        <w:pStyle w:val="ListParagraph"/>
-        <w:ind w:left="1170"/>
-      </w:pPr>
-      <w:r>
+        <w:ind w:left="720"/>
+      </w:pPr>
+      <w:r>
+        <w:t>One metric to measure error</w:t>
+      </w:r>
+      <w:r>
+        <w:t xml:space="preserve"> may be </w:t>
+      </w:r>
+      <w:r>
+        <w:t>determined as</w:t>
+      </w:r>
+      <w:r>
+        <w:t xml:space="preserve"> the difference between the numerical and analytical results.</w:t>
+      </w:r>
+      <w:r>
+        <w:t xml:space="preserve"> </w:t>
+      </w:r>
+      <w:r>
+        <w:t xml:space="preserve">Figure XX shows the analytical, linear elements, quadratic elements, and cubic elements reflection coefficient as a function of incident angle. </w:t>
+      </w:r>
+    </w:p>
+    <w:p>
+      <w:pPr>
+        <w:rPr>
+          <w:b/>
+        </w:rPr>
+      </w:pPr>
+      <w:r>
+        <w:rPr>
+          <w:b/>
+        </w:rPr>
+        <w:tab/>
+      </w:r>
+    </w:p>
+    <w:p>
+      <w:pPr>
+        <w:rPr>
+          <w:b/>
+        </w:rPr>
+      </w:pPr>
+      <w:r>
+        <w:rPr>
+          <w:b/>
+        </w:rPr>
+        <w:tab/>
+      </w:r>
+    </w:p>
+    <w:p>
+      <w:pPr>
+        <w:rPr>
+          <w:b/>
+        </w:rPr>
+      </w:pPr>
+    </w:p>
+    <w:p>
+      <w:pPr>
+        <w:rPr>
+          <w:b/>
+        </w:rPr>
+      </w:pPr>
+      <w:r>
+        <w:rPr>
+          <w:noProof/>
+        </w:rPr>
         <w:lastRenderedPageBreak/>
-        <w:t xml:space="preserve">Error may be defined as the difference between the numerical and analytical results. </w:t>
-      </w:r>
+        <mc:AlternateContent>
+          <mc:Choice Requires="wpg">
+            <w:drawing>
+              <wp:anchor distT="0" distB="0" distL="114300" distR="114300" simplePos="0" relativeHeight="251701248" behindDoc="0" locked="0" layoutInCell="1" allowOverlap="1" wp14:anchorId="51FEFF72" wp14:editId="3E9AA117">
+                <wp:simplePos x="0" y="0"/>
+                <wp:positionH relativeFrom="column">
+                  <wp:posOffset>-426085</wp:posOffset>
+                </wp:positionH>
+                <wp:positionV relativeFrom="paragraph">
+                  <wp:posOffset>-463550</wp:posOffset>
+                </wp:positionV>
+                <wp:extent cx="6795770" cy="1718945"/>
+                <wp:effectExtent l="0" t="0" r="5080" b="0"/>
+                <wp:wrapTopAndBottom/>
+                <wp:docPr id="14" name="Group 14"/>
+                <wp:cNvGraphicFramePr/>
+                <a:graphic xmlns:a="http://schemas.openxmlformats.org/drawingml/2006/main">
+                  <a:graphicData uri="http://schemas.microsoft.com/office/word/2010/wordprocessingGroup">
+                    <wpg:wgp>
+                      <wpg:cNvGrpSpPr/>
+                      <wpg:grpSpPr>
+                        <a:xfrm>
+                          <a:off x="0" y="0"/>
+                          <a:ext cx="6795770" cy="1718945"/>
+                          <a:chOff x="0" y="0"/>
+                          <a:chExt cx="5495925" cy="1390650"/>
+                        </a:xfrm>
+                      </wpg:grpSpPr>
+                      <pic:pic xmlns:pic="http://schemas.openxmlformats.org/drawingml/2006/picture">
+                        <pic:nvPicPr>
+                          <pic:cNvPr id="12" name="Picture 12"/>
+                          <pic:cNvPicPr>
+                            <a:picLocks noChangeAspect="1"/>
+                          </pic:cNvPicPr>
+                        </pic:nvPicPr>
+                        <pic:blipFill>
+                          <a:blip r:embed="rId17" cstate="print">
+                            <a:extLst>
+                              <a:ext uri="{28A0092B-C50C-407E-A947-70E740481C1C}">
+                                <a14:useLocalDpi xmlns:a14="http://schemas.microsoft.com/office/drawing/2010/main" val="0"/>
+                              </a:ext>
+                            </a:extLst>
+                          </a:blip>
+                          <a:stretch>
+                            <a:fillRect/>
+                          </a:stretch>
+                        </pic:blipFill>
+                        <pic:spPr>
+                          <a:xfrm>
+                            <a:off x="2628900" y="0"/>
+                            <a:ext cx="2867025" cy="1390650"/>
+                          </a:xfrm>
+                          <a:prstGeom prst="rect">
+                            <a:avLst/>
+                          </a:prstGeom>
+                        </pic:spPr>
+                      </pic:pic>
+                      <pic:pic xmlns:pic="http://schemas.openxmlformats.org/drawingml/2006/picture">
+                        <pic:nvPicPr>
+                          <pic:cNvPr id="13" name="Picture 13"/>
+                          <pic:cNvPicPr>
+                            <a:picLocks noChangeAspect="1"/>
+                          </pic:cNvPicPr>
+                        </pic:nvPicPr>
+                        <pic:blipFill>
+                          <a:blip r:embed="rId18" cstate="print">
+                            <a:extLst>
+                              <a:ext uri="{28A0092B-C50C-407E-A947-70E740481C1C}">
+                                <a14:useLocalDpi xmlns:a14="http://schemas.microsoft.com/office/drawing/2010/main" val="0"/>
+                              </a:ext>
+                            </a:extLst>
+                          </a:blip>
+                          <a:stretch>
+                            <a:fillRect/>
+                          </a:stretch>
+                        </pic:blipFill>
+                        <pic:spPr>
+                          <a:xfrm>
+                            <a:off x="0" y="0"/>
+                            <a:ext cx="2867025" cy="1390650"/>
+                          </a:xfrm>
+                          <a:prstGeom prst="rect">
+                            <a:avLst/>
+                          </a:prstGeom>
+                        </pic:spPr>
+                      </pic:pic>
+                    </wpg:wgp>
+                  </a:graphicData>
+                </a:graphic>
+                <wp14:sizeRelH relativeFrom="margin">
+                  <wp14:pctWidth>0</wp14:pctWidth>
+                </wp14:sizeRelH>
+                <wp14:sizeRelV relativeFrom="margin">
+                  <wp14:pctHeight>0</wp14:pctHeight>
+                </wp14:sizeRelV>
+              </wp:anchor>
+            </w:drawing>
+          </mc:Choice>
+          <mc:Fallback>
+            <w:pict>
+              <v:group id="Group 14" o:spid="_x0000_s1026" style="position:absolute;margin-left:-33.55pt;margin-top:-36.5pt;width:535.1pt;height:135.35pt;z-index:251701248;mso-width-relative:margin;mso-height-relative:margin" coordsize="54959,13906" o:gfxdata="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">
+                <v:shapetype id="_x0000_t75" coordsize="21600,21600" o:spt="75" o:preferrelative="t" path="m@4@5l@4@11@9@11@9@5xe" filled="f" stroked="f">
+                  <v:stroke joinstyle="miter"/>
+                  <v:formulas>
+                    <v:f eqn="if lineDrawn pixelLineWidth 0"/>
+                    <v:f eqn="sum @0 1 0"/>
+                    <v:f eqn="sum 0 0 @1"/>
+                    <v:f eqn="prod @2 1 2"/>
+                    <v:f eqn="prod @3 21600 pixelWidth"/>
+                    <v:f eqn="prod @3 21600 pixelHeight"/>
+                    <v:f eqn="sum @0 0 1"/>
+                    <v:f eqn="prod @6 1 2"/>
+                    <v:f eqn="prod @7 21600 pixelWidth"/>
+                    <v:f eqn="sum @8 21600 0"/>
+                    <v:f eqn="prod @7 21600 pixelHeight"/>
+                    <v:f eqn="sum @10 21600 0"/>
+                  </v:formulas>
+                  <v:path o:extrusionok="f" gradientshapeok="t" o:connecttype="rect"/>
+                  <o:lock v:ext="edit" aspectratio="t"/>
+                </v:shapetype>
+                <v:shape id="Picture 12" o:spid="_x0000_s1027" type="#_x0000_t75" style="position:absolute;left:26289;width:28670;height:13906;visibility:visible;mso-wrap-style:square" o:gfxdata="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">
+                  <v:imagedata r:id="rId19" o:title=""/>
+                  <v:path arrowok="t"/>
+                </v:shape>
+                <v:shape id="Picture 13" o:spid="_x0000_s1028" type="#_x0000_t75" style="position:absolute;width:28670;height:13906;visibility:visible;mso-wrap-style:square" o:gfxdata="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">
+                  <v:imagedata r:id="rId20" o:title=""/>
+                  <v:path arrowok="t"/>
+                </v:shape>
+                <w10:wrap type="topAndBottom"/>
+              </v:group>
+            </w:pict>
+          </mc:Fallback>
+        </mc:AlternateContent>
+      </w:r>
+    </w:p>
+    <w:p>
+      <w:pPr>
+        <w:rPr>
+          <w:b/>
+        </w:rPr>
+      </w:pPr>
+    </w:p>
+    <w:p>
+      <w:pPr>
+        <w:rPr>
+          <w:b/>
+        </w:rPr>
+      </w:pPr>
       <w:bookmarkStart w:id="0" w:name="_GoBack"/>
       <w:bookmarkEnd w:id="0"/>
     </w:p>
     <w:p>
       <w:pPr>
-        <w:pStyle w:val="ListParagraph"/>
-        <w:ind w:left="1170"/>
         <w:rPr>
           <w:b/>
         </w:rPr>
@@ -4773,17 +4951,6 @@
     </w:p>
     <w:p>
       <w:pPr>
-        <w:pStyle w:val="ListParagraph"/>
-        <w:ind w:left="1170"/>
-        <w:rPr>
-          <w:b/>
-        </w:rPr>
-      </w:pPr>
-    </w:p>
-    <w:p>
-      <w:pPr>
-        <w:pStyle w:val="ListParagraph"/>
-        <w:ind w:left="1170"/>
         <w:rPr>
           <w:b/>
         </w:rPr>
@@ -6520,7 +6687,7 @@
 </file>
 
 <file path=customXml/itemProps1.xml><?xml version="1.0" encoding="utf-8"?>
-<ds:datastoreItem xmlns:ds="http://schemas.openxmlformats.org/officeDocument/2006/customXml" ds:itemID="{D212AA21-EDD4-4900-8F16-1A173EBF4B1A}">
+<ds:datastoreItem xmlns:ds="http://schemas.openxmlformats.org/officeDocument/2006/customXml" ds:itemID="{EF1385A6-1ECF-4961-9908-3CC9E7620DD5}">
   <ds:schemaRefs>
     <ds:schemaRef ds:uri="http://schemas.openxmlformats.org/officeDocument/2006/bibliography"/>
   </ds:schemaRefs>

</xml_diff>